<commit_message>
fix : set the distribute when true and fixed the example with its actual template.docx
</commit_message>
<xml_diff>
--- a/BeginerGuide/UsingDistribute/data/template.docx
+++ b/BeginerGuide/UsingDistribute/data/template.docx
@@ -266,7 +266,36 @@
                 <w:b/>
                 <w:bCs/>
               </w:rPr>
-              <w:t xml:space="preserve">Product Name</w:t>
+              <w:t>Product Name</w:t>
+            </w:r>
+          </w:p>
+        </w:tc>
+        <w:tc>
+          <w:tcPr>
+            <w:tcW w:w="1890" w:type="dxa"/>
+            <w:tcBorders>
+              <w:top w:val="single" w:sz="4" w:space="0" w:color="auto"/>
+              <w:left w:val="single" w:sz="4" w:space="0" w:color="auto"/>
+              <w:bottom w:val="single" w:sz="4" w:space="0" w:color="auto"/>
+              <w:right w:val="single" w:sz="4" w:space="0" w:color="auto"/>
+            </w:tcBorders>
+            <w:hideMark/>
+          </w:tcPr>
+          <w:p>
+            <w:r>
+              <w:t>{:product_a}</w:t>
+            </w:r>
+            <w:r>
+              <w:t xml:space="preserve"> </w:t>
+            </w:r>
+            <w:r>
+              <w:t>{product_name}</w:t>
+            </w:r>
+            <w:r>
+              <w:t xml:space="preserve"> </w:t>
+            </w:r>
+            <w:r>
+              <w:t>{/product_a}</w:t>
             </w:r>
           </w:p>
         </w:tc>
@@ -362,7 +391,31 @@
                 <w:b/>
                 <w:bCs/>
               </w:rPr>
-              <w:t xml:space="preserve">Product Name</w:t>
+              <w:t>Product Name</w:t>
+            </w:r>
+          </w:p>
+        </w:tc>
+        <w:tc>
+          <w:tcPr>
+            <w:tcW w:w="3340" w:type="dxa"/>
+            <w:tcBorders>
+              <w:top w:val="single" w:sz="4" w:space="0" w:color="auto"/>
+              <w:left w:val="single" w:sz="4" w:space="0" w:color="auto"/>
+              <w:bottom w:val="single" w:sz="4" w:space="0" w:color="auto"/>
+              <w:right w:val="single" w:sz="4" w:space="0" w:color="auto"/>
+            </w:tcBorders>
+            <w:vAlign w:val="center"/>
+            <w:hideMark/>
+          </w:tcPr>
+          <w:p>
+            <w:r>
+              <w:t>{:product_b}{product_name}</w:t>
+            </w:r>
+            <w:r>
+              <w:t xml:space="preserve"> </w:t>
+            </w:r>
+            <w:r>
+              <w:t>{/product_b}</w:t>
             </w:r>
           </w:p>
         </w:tc>
@@ -381,7 +434,7 @@
         <w:t xml:space="preserve">the </w:t>
       </w:r>
       <w:r>
-        <w:t xml:space="preserve">horizontal loop:</w:t>
+        <w:t>horizontal loop:</w:t>
       </w:r>
     </w:p>
     <w:tbl>
@@ -394,7 +447,186 @@
       <w:tblGrid>
         <w:gridCol w:w="9016"/>
       </w:tblGrid>
-      <w:tr/>
+      <w:tr>
+        <w:tc>
+          <w:tcPr>
+            <w:tcW w:w="9016" w:type="dxa"/>
+            <w:tcBorders>
+              <w:top w:val="single" w:sz="4" w:space="0" w:color="auto"/>
+              <w:left w:val="single" w:sz="4" w:space="0" w:color="auto"/>
+              <w:bottom w:val="single" w:sz="4" w:space="0" w:color="auto"/>
+              <w:right w:val="single" w:sz="4" w:space="0" w:color="auto"/>
+            </w:tcBorders>
+            <w:hideMark/>
+          </w:tcPr>
+          <w:p>
+            <w:r>
+              <w:t>{:</w:t>
+            </w:r>
+            <w:r>
+              <w:t>product</w:t>
+            </w:r>
+            <w:r>
+              <w:t>_</w:t>
+            </w:r>
+            <w:r>
+              <w:t>b</w:t>
+            </w:r>
+            <w:r>
+              <w:t xml:space="preserve">} </w:t>
+            </w:r>
+          </w:p>
+          <w:tbl>
+            <w:tblPr>
+              <w:tblStyle w:val="TableGrid"/>
+              <w:bidiVisual/>
+              <w:tblW w:w="0" w:type="auto"/>
+              <w:tblLook w:val="04A0" w:firstRow="1" w:lastRow="0" w:firstColumn="1" w:lastColumn="0" w:noHBand="0" w:noVBand="1"/>
+            </w:tblPr>
+            <w:tblGrid>
+              <w:gridCol w:w="8790"/>
+            </w:tblGrid>
+            <w:tr>
+              <w:tc>
+                <w:tcPr>
+                  <w:tcW w:w="8790" w:type="dxa"/>
+                  <w:tcBorders>
+                    <w:top w:val="single" w:sz="4" w:space="0" w:color="auto"/>
+                    <w:left w:val="single" w:sz="4" w:space="0" w:color="auto"/>
+                    <w:bottom w:val="single" w:sz="4" w:space="0" w:color="auto"/>
+                    <w:right w:val="single" w:sz="4" w:space="0" w:color="auto"/>
+                  </w:tcBorders>
+                  <w:shd w:val="clear" w:color="auto" w:fill="D6E1DB" w:themeFill="text2" w:themeFillTint="33"/>
+                </w:tcPr>
+                <w:p>
+                  <w:pPr>
+                    <w:rPr>
+                      <w:b/>
+                      <w:bCs/>
+                    </w:rPr>
+                  </w:pPr>
+                  <w:r>
+                    <w:rPr>
+                      <w:b/>
+                      <w:bCs/>
+                      <w:sz w:val="24"/>
+                      <w:szCs w:val="24"/>
+                    </w:rPr>
+                    <w:t>{product_name}</w:t>
+                  </w:r>
+                </w:p>
+              </w:tc>
+            </w:tr>
+            <w:tr>
+              <w:tc>
+                <w:tcPr>
+                  <w:tcW w:w="8790" w:type="dxa"/>
+                  <w:tcBorders>
+                    <w:top w:val="single" w:sz="4" w:space="0" w:color="auto"/>
+                    <w:left w:val="single" w:sz="4" w:space="0" w:color="auto"/>
+                    <w:bottom w:val="single" w:sz="4" w:space="0" w:color="auto"/>
+                    <w:right w:val="single" w:sz="4" w:space="0" w:color="auto"/>
+                  </w:tcBorders>
+                  <w:hideMark/>
+                </w:tcPr>
+                <w:p>
+                  <w:pPr>
+                    <w:rPr>
+                      <w:sz w:val="16"/>
+                      <w:szCs w:val="16"/>
+                      <w:rtl/>
+                    </w:rPr>
+                  </w:pPr>
+                  <w:r>
+                    <w:rPr>
+                      <w:sz w:val="16"/>
+                      <w:szCs w:val="16"/>
+                    </w:rPr>
+                    <w:t>P</w:t>
+                  </w:r>
+                  <w:r>
+                    <w:rPr>
+                      <w:sz w:val="16"/>
+                      <w:szCs w:val="16"/>
+                    </w:rPr>
+                    <w:t>rice: {price}</w:t>
+                  </w:r>
+                </w:p>
+              </w:tc>
+            </w:tr>
+            <w:tr>
+              <w:tc>
+                <w:tcPr>
+                  <w:tcW w:w="8790" w:type="dxa"/>
+                  <w:tcBorders>
+                    <w:top w:val="single" w:sz="4" w:space="0" w:color="auto"/>
+                    <w:left w:val="single" w:sz="4" w:space="0" w:color="auto"/>
+                    <w:bottom w:val="single" w:sz="4" w:space="0" w:color="auto"/>
+                    <w:right w:val="single" w:sz="4" w:space="0" w:color="auto"/>
+                  </w:tcBorders>
+                </w:tcPr>
+                <w:p>
+                  <w:pPr>
+                    <w:rPr>
+                      <w:sz w:val="16"/>
+                      <w:szCs w:val="16"/>
+                    </w:rPr>
+                  </w:pPr>
+                  <w:r>
+                    <w:rPr>
+                      <w:sz w:val="16"/>
+                      <w:szCs w:val="16"/>
+                    </w:rPr>
+                    <w:t>Category</w:t>
+                  </w:r>
+                  <w:r>
+                    <w:rPr>
+                      <w:sz w:val="16"/>
+                      <w:szCs w:val="16"/>
+                    </w:rPr>
+                    <w:t>:{</w:t>
+                  </w:r>
+                  <w:r>
+                    <w:rPr>
+                      <w:sz w:val="16"/>
+                      <w:szCs w:val="16"/>
+                    </w:rPr>
+                    <w:t>category</w:t>
+                  </w:r>
+                  <w:r>
+                    <w:rPr>
+                      <w:sz w:val="16"/>
+                      <w:szCs w:val="16"/>
+                    </w:rPr>
+                    <w:t>}</w:t>
+                  </w:r>
+                </w:p>
+              </w:tc>
+            </w:tr>
+          </w:tbl>
+          <w:p>
+            <w:r>
+              <w:rPr>
+                <w:sz w:val="8"/>
+                <w:szCs w:val="8"/>
+              </w:rPr>
+              <w:t xml:space="preserve"> </w:t>
+            </w:r>
+            <w:r>
+              <w:t>{/product</w:t>
+            </w:r>
+            <w:r>
+              <w:t>_</w:t>
+            </w:r>
+            <w:r>
+              <w:t>b</w:t>
+            </w:r>
+            <w:r>
+              <w:t>}</w:t>
+            </w:r>
+          </w:p>
+        </w:tc>
+      </w:tr>
     </w:tbl>
     <w:p/>
     <w:p>
@@ -435,7 +667,7 @@
         <w:t>)</w:t>
       </w:r>
       <w:r>
-        <w:t xml:space="preserve">.</w:t>
+        <w:t>.</w:t>
       </w:r>
     </w:p>
     <w:tbl>
@@ -462,6 +694,256 @@
         <w:trPr>
           <w:trHeight w:val="911"/>
         </w:trPr>
+        <w:tc>
+          <w:tcPr>
+            <w:tcW w:w="3237" w:type="dxa"/>
+            <w:shd w:val="clear" w:color="auto" w:fill="FFFFFF" w:themeFill="background1"/>
+            <w:hideMark/>
+          </w:tcPr>
+          <w:p>
+            <w:pPr>
+              <w:jc w:val="center"/>
+            </w:pPr>
+            <w:r>
+              <w:t>{:orders}</w:t>
+            </w:r>
+            <w:r>
+              <w:rPr>
+                <w:b/>
+                <w:bCs/>
+              </w:rPr>
+              <w:t>{order_name}</w:t>
+            </w:r>
+          </w:p>
+          <w:tbl>
+            <w:tblPr>
+              <w:tblStyle w:val="TableGrid"/>
+              <w:tblW w:w="3030" w:type="dxa"/>
+              <w:tblLayout w:type="fixed"/>
+              <w:tblLook w:val="04A0" w:firstRow="1" w:lastRow="0" w:firstColumn="1" w:lastColumn="0" w:noHBand="0" w:noVBand="1"/>
+            </w:tblPr>
+            <w:tblGrid>
+              <w:gridCol w:w="1590"/>
+              <w:gridCol w:w="900"/>
+              <w:gridCol w:w="540"/>
+            </w:tblGrid>
+            <w:tr>
+              <w:trPr>
+                <w:trHeight w:val="291"/>
+              </w:trPr>
+              <w:tc>
+                <w:tcPr>
+                  <w:tcW w:w="1590" w:type="dxa"/>
+                  <w:tcBorders>
+                    <w:top w:val="single" w:sz="4" w:space="0" w:color="auto"/>
+                    <w:left w:val="single" w:sz="4" w:space="0" w:color="auto"/>
+                    <w:bottom w:val="single" w:sz="4" w:space="0" w:color="auto"/>
+                    <w:right w:val="single" w:sz="4" w:space="0" w:color="auto"/>
+                  </w:tcBorders>
+                  <w:vAlign w:val="center"/>
+                </w:tcPr>
+                <w:p>
+                  <w:pPr>
+                    <w:jc w:val="center"/>
+                    <w:rPr>
+                      <w:b/>
+                      <w:bCs/>
+                      <w:sz w:val="16"/>
+                      <w:szCs w:val="16"/>
+                    </w:rPr>
+                  </w:pPr>
+                  <w:r>
+                    <w:rPr>
+                      <w:b/>
+                      <w:bCs/>
+                      <w:sz w:val="16"/>
+                      <w:szCs w:val="16"/>
+                    </w:rPr>
+                    <w:t>Product Name</w:t>
+                  </w:r>
+                </w:p>
+              </w:tc>
+              <w:tc>
+                <w:tcPr>
+                  <w:tcW w:w="900" w:type="dxa"/>
+                  <w:tcBorders>
+                    <w:top w:val="single" w:sz="4" w:space="0" w:color="auto"/>
+                    <w:left w:val="single" w:sz="4" w:space="0" w:color="auto"/>
+                    <w:bottom w:val="single" w:sz="4" w:space="0" w:color="auto"/>
+                    <w:right w:val="single" w:sz="4" w:space="0" w:color="auto"/>
+                  </w:tcBorders>
+                  <w:vAlign w:val="center"/>
+                </w:tcPr>
+                <w:p>
+                  <w:pPr>
+                    <w:jc w:val="center"/>
+                    <w:rPr>
+                      <w:b/>
+                      <w:bCs/>
+                      <w:sz w:val="16"/>
+                      <w:szCs w:val="16"/>
+                    </w:rPr>
+                  </w:pPr>
+                  <w:r>
+                    <w:rPr>
+                      <w:b/>
+                      <w:bCs/>
+                      <w:sz w:val="16"/>
+                      <w:szCs w:val="16"/>
+                    </w:rPr>
+                    <w:t>Unit Price</w:t>
+                  </w:r>
+                </w:p>
+              </w:tc>
+              <w:tc>
+                <w:tcPr>
+                  <w:tcW w:w="540" w:type="dxa"/>
+                  <w:tcBorders>
+                    <w:top w:val="single" w:sz="4" w:space="0" w:color="auto"/>
+                    <w:left w:val="single" w:sz="4" w:space="0" w:color="auto"/>
+                    <w:bottom w:val="single" w:sz="4" w:space="0" w:color="auto"/>
+                    <w:right w:val="single" w:sz="4" w:space="0" w:color="auto"/>
+                  </w:tcBorders>
+                  <w:vAlign w:val="center"/>
+                </w:tcPr>
+                <w:p>
+                  <w:pPr>
+                    <w:jc w:val="center"/>
+                    <w:rPr>
+                      <w:b/>
+                      <w:bCs/>
+                      <w:sz w:val="16"/>
+                      <w:szCs w:val="16"/>
+                    </w:rPr>
+                  </w:pPr>
+                  <w:r>
+                    <w:rPr>
+                      <w:b/>
+                      <w:bCs/>
+                      <w:sz w:val="16"/>
+                      <w:szCs w:val="16"/>
+                    </w:rPr>
+                    <w:t>Q</w:t>
+                  </w:r>
+                  <w:r>
+                    <w:rPr>
+                      <w:b/>
+                      <w:bCs/>
+                      <w:sz w:val="16"/>
+                      <w:szCs w:val="16"/>
+                    </w:rPr>
+                    <w:t>ty</w:t>
+                  </w:r>
+                </w:p>
+              </w:tc>
+            </w:tr>
+            <w:tr>
+              <w:trPr>
+                <w:trHeight w:val="291"/>
+              </w:trPr>
+              <w:tc>
+                <w:tcPr>
+                  <w:tcW w:w="1590" w:type="dxa"/>
+                  <w:tcBorders>
+                    <w:top w:val="single" w:sz="4" w:space="0" w:color="auto"/>
+                    <w:left w:val="single" w:sz="4" w:space="0" w:color="auto"/>
+                    <w:bottom w:val="single" w:sz="4" w:space="0" w:color="auto"/>
+                    <w:right w:val="single" w:sz="4" w:space="0" w:color="auto"/>
+                  </w:tcBorders>
+                  <w:hideMark/>
+                </w:tcPr>
+                <w:p>
+                  <w:pPr>
+                    <w:rPr>
+                      <w:sz w:val="18"/>
+                      <w:szCs w:val="18"/>
+                    </w:rPr>
+                  </w:pPr>
+                  <w:r>
+                    <w:rPr>
+                      <w:sz w:val="18"/>
+                      <w:szCs w:val="18"/>
+                    </w:rPr>
+                    <w:t>{#product}{product_name}</w:t>
+                  </w:r>
+                </w:p>
+              </w:tc>
+              <w:tc>
+                <w:tcPr>
+                  <w:tcW w:w="900" w:type="dxa"/>
+                  <w:tcBorders>
+                    <w:top w:val="single" w:sz="4" w:space="0" w:color="auto"/>
+                    <w:left w:val="single" w:sz="4" w:space="0" w:color="auto"/>
+                    <w:bottom w:val="single" w:sz="4" w:space="0" w:color="auto"/>
+                    <w:right w:val="single" w:sz="4" w:space="0" w:color="auto"/>
+                  </w:tcBorders>
+                  <w:hideMark/>
+                </w:tcPr>
+                <w:p>
+                  <w:pPr>
+                    <w:rPr>
+                      <w:sz w:val="18"/>
+                      <w:szCs w:val="18"/>
+                    </w:rPr>
+                  </w:pPr>
+                  <w:r>
+                    <w:rPr>
+                      <w:sz w:val="18"/>
+                      <w:szCs w:val="18"/>
+                    </w:rPr>
+                    <w:t>{unit_price</w:t>
+                  </w:r>
+                  <w:r>
+                    <w:rPr>
+                      <w:sz w:val="18"/>
+                      <w:szCs w:val="18"/>
+                    </w:rPr>
+                    <w:t>}</w:t>
+                  </w:r>
+                </w:p>
+              </w:tc>
+              <w:tc>
+                <w:tcPr>
+                  <w:tcW w:w="540" w:type="dxa"/>
+                  <w:tcBorders>
+                    <w:top w:val="single" w:sz="4" w:space="0" w:color="auto"/>
+                    <w:left w:val="single" w:sz="4" w:space="0" w:color="auto"/>
+                    <w:bottom w:val="single" w:sz="4" w:space="0" w:color="auto"/>
+                    <w:right w:val="single" w:sz="4" w:space="0" w:color="auto"/>
+                  </w:tcBorders>
+                </w:tcPr>
+                <w:p>
+                  <w:pPr>
+                    <w:rPr>
+                      <w:sz w:val="18"/>
+                      <w:szCs w:val="18"/>
+                    </w:rPr>
+                  </w:pPr>
+                  <w:r>
+                    <w:rPr>
+                      <w:sz w:val="18"/>
+                      <w:szCs w:val="18"/>
+                    </w:rPr>
+                    <w:t>{quantity}{/product}</w:t>
+                  </w:r>
+                </w:p>
+              </w:tc>
+            </w:tr>
+          </w:tbl>
+          <w:p>
+            <w:pPr>
+              <w:rPr>
+                <w:rtl/>
+              </w:rPr>
+            </w:pPr>
+            <w:r>
+              <w:t xml:space="preserve"> </w:t>
+            </w:r>
+            <w:r>
+              <w:t>{/orders}</w:t>
+            </w:r>
+          </w:p>
+        </w:tc>
       </w:tr>
     </w:tbl>
     <w:p>
@@ -670,7 +1152,7 @@
         <w:rFonts w:asciiTheme="minorHAnsi" w:eastAsiaTheme="minorHAnsi" w:hAnsiTheme="minorHAnsi" w:cstheme="minorBidi"/>
         <w:sz w:val="22"/>
         <w:szCs w:val="22"/>
-        <w:lang w:val="undefined" w:eastAsia="undefined" w:bidi="ar-SA"/>
+        <w:lang w:val="en-GB" w:eastAsia="en-US" w:bidi="ar-SA"/>
       </w:rPr>
     </w:rPrDefault>
     <w:pPrDefault>

</xml_diff>